<commit_message>
adding more cleaning tasks to word document
</commit_message>
<xml_diff>
--- a/Tasks/Data_Cleaning_Tasks.docx
+++ b/Tasks/Data_Cleaning_Tasks.docx
@@ -60,6 +60,98 @@
           <w:szCs w:val="24"/>
         </w:rPr>
         <w:t>Rename columns, remove spaces for data loading</w:t>
+      </w:r>
+    </w:p>
+    <w:p>
+      <w:pPr>
+        <w:pStyle w:val="ListParagraph"/>
+        <w:numPr>
+          <w:ilvl w:val="0"/>
+          <w:numId w:val="1"/>
+        </w:numPr>
+        <w:spacing w:line="480" w:lineRule="auto"/>
+        <w:rPr>
+          <w:rFonts w:ascii="Times New Roman" w:hAnsi="Times New Roman" w:cs="Times New Roman"/>
+          <w:sz w:val="24"/>
+          <w:szCs w:val="24"/>
+        </w:rPr>
+      </w:pPr>
+      <w:r>
+        <w:rPr>
+          <w:rFonts w:ascii="Times New Roman" w:hAnsi="Times New Roman" w:cs="Times New Roman"/>
+          <w:sz w:val="24"/>
+          <w:szCs w:val="24"/>
+        </w:rPr>
+        <w:t>Add two columns</w:t>
+      </w:r>
+    </w:p>
+    <w:p>
+      <w:pPr>
+        <w:pStyle w:val="ListParagraph"/>
+        <w:numPr>
+          <w:ilvl w:val="1"/>
+          <w:numId w:val="1"/>
+        </w:numPr>
+        <w:spacing w:line="480" w:lineRule="auto"/>
+        <w:rPr>
+          <w:rFonts w:ascii="Times New Roman" w:hAnsi="Times New Roman" w:cs="Times New Roman"/>
+          <w:sz w:val="24"/>
+          <w:szCs w:val="24"/>
+        </w:rPr>
+      </w:pPr>
+      <w:r>
+        <w:rPr>
+          <w:rFonts w:ascii="Times New Roman" w:hAnsi="Times New Roman" w:cs="Times New Roman"/>
+          <w:sz w:val="24"/>
+          <w:szCs w:val="24"/>
+        </w:rPr>
+        <w:t>Number of Trails</w:t>
+      </w:r>
+    </w:p>
+    <w:p>
+      <w:pPr>
+        <w:pStyle w:val="ListParagraph"/>
+        <w:numPr>
+          <w:ilvl w:val="1"/>
+          <w:numId w:val="1"/>
+        </w:numPr>
+        <w:spacing w:line="480" w:lineRule="auto"/>
+        <w:rPr>
+          <w:rFonts w:ascii="Times New Roman" w:hAnsi="Times New Roman" w:cs="Times New Roman"/>
+          <w:sz w:val="24"/>
+          <w:szCs w:val="24"/>
+        </w:rPr>
+      </w:pPr>
+      <w:r>
+        <w:rPr>
+          <w:rFonts w:ascii="Times New Roman" w:hAnsi="Times New Roman" w:cs="Times New Roman"/>
+          <w:sz w:val="24"/>
+          <w:szCs w:val="24"/>
+        </w:rPr>
+        <w:t>Average Rating of Trail</w:t>
+      </w:r>
+    </w:p>
+    <w:p>
+      <w:pPr>
+        <w:pStyle w:val="ListParagraph"/>
+        <w:numPr>
+          <w:ilvl w:val="1"/>
+          <w:numId w:val="1"/>
+        </w:numPr>
+        <w:spacing w:line="480" w:lineRule="auto"/>
+        <w:rPr>
+          <w:rFonts w:ascii="Times New Roman" w:hAnsi="Times New Roman" w:cs="Times New Roman"/>
+          <w:sz w:val="24"/>
+          <w:szCs w:val="24"/>
+        </w:rPr>
+      </w:pPr>
+      <w:r>
+        <w:rPr>
+          <w:rFonts w:ascii="Times New Roman" w:hAnsi="Times New Roman" w:cs="Times New Roman"/>
+          <w:sz w:val="24"/>
+          <w:szCs w:val="24"/>
+        </w:rPr>
+        <w:t>Average Difficulty of Trail</w:t>
       </w:r>
     </w:p>
     <w:p>

</xml_diff>

<commit_message>
updating data cleaning tasks
</commit_message>
<xml_diff>
--- a/Tasks/Data_Cleaning_Tasks.docx
+++ b/Tasks/Data_Cleaning_Tasks.docx
@@ -290,56 +290,6 @@
           <w:szCs w:val="24"/>
         </w:rPr>
         <w:t>Area_name</w:t>
-      </w:r>
-      <w:proofErr w:type="spellEnd"/>
-    </w:p>
-    <w:p>
-      <w:pPr>
-        <w:pStyle w:val="ListParagraph"/>
-        <w:numPr>
-          <w:ilvl w:val="1"/>
-          <w:numId w:val="1"/>
-        </w:numPr>
-        <w:spacing w:line="480" w:lineRule="auto"/>
-        <w:rPr>
-          <w:rFonts w:ascii="Times New Roman" w:hAnsi="Times New Roman" w:cs="Times New Roman"/>
-          <w:sz w:val="24"/>
-          <w:szCs w:val="24"/>
-        </w:rPr>
-      </w:pPr>
-      <w:proofErr w:type="spellStart"/>
-      <w:r>
-        <w:rPr>
-          <w:rFonts w:ascii="Times New Roman" w:hAnsi="Times New Roman" w:cs="Times New Roman"/>
-          <w:sz w:val="24"/>
-          <w:szCs w:val="24"/>
-        </w:rPr>
-        <w:t>City_name</w:t>
-      </w:r>
-      <w:proofErr w:type="spellEnd"/>
-    </w:p>
-    <w:p>
-      <w:pPr>
-        <w:pStyle w:val="ListParagraph"/>
-        <w:numPr>
-          <w:ilvl w:val="1"/>
-          <w:numId w:val="1"/>
-        </w:numPr>
-        <w:spacing w:line="480" w:lineRule="auto"/>
-        <w:rPr>
-          <w:rFonts w:ascii="Times New Roman" w:hAnsi="Times New Roman" w:cs="Times New Roman"/>
-          <w:sz w:val="24"/>
-          <w:szCs w:val="24"/>
-        </w:rPr>
-      </w:pPr>
-      <w:proofErr w:type="spellStart"/>
-      <w:r>
-        <w:rPr>
-          <w:rFonts w:ascii="Times New Roman" w:hAnsi="Times New Roman" w:cs="Times New Roman"/>
-          <w:sz w:val="24"/>
-          <w:szCs w:val="24"/>
-        </w:rPr>
-        <w:t>State_name</w:t>
       </w:r>
       <w:proofErr w:type="spellEnd"/>
     </w:p>

</xml_diff>